<commit_message>
[Main Character Movement]: Sprites
</commit_message>
<xml_diff>
--- a/Notes.docx
+++ b/Notes.docx
@@ -771,7 +771,6 @@
         <w:t>s</w:t>
       </w:r>
     </w:p>
-    <w:p/>
     <w:p>
       <w:pPr>
         <w:pStyle w:val="ListParagraph"/>
@@ -782,6 +781,66 @@
       </w:pPr>
       <w:r>
         <w:t>Các loại list để lưu danh sách các object…</w:t>
+      </w:r>
+    </w:p>
+    <w:p/>
+    <w:p>
+      <w:pPr>
+        <w:pStyle w:val="Heading1"/>
+      </w:pPr>
+      <w:r>
+        <w:t>Others</w:t>
+      </w:r>
+    </w:p>
+    <w:p>
+      <w:pPr>
+        <w:pStyle w:val="Heading2"/>
+        <w:rPr>
+          <w:color w:val="FF0000"/>
+        </w:rPr>
+      </w:pPr>
+      <w:r>
+        <w:rPr>
+          <w:color w:val="FF0000"/>
+        </w:rPr>
+        <w:t>Main Character Animation Movement</w:t>
+      </w:r>
+    </w:p>
+    <w:p>
+      <w:pPr>
+        <w:rPr>
+          <w:color w:val="FF0000"/>
+        </w:rPr>
+      </w:pPr>
+      <w:hyperlink r:id="rId5" w:history="1">
+        <w:r>
+          <w:rPr>
+            <w:rStyle w:val="Hyperlink"/>
+            <w:color w:val="FF0000"/>
+          </w:rPr>
+          <w:t>https://youtu.be/hkaysu1Z-N8</w:t>
+        </w:r>
+      </w:hyperlink>
+    </w:p>
+    <w:p>
+      <w:pPr>
+        <w:rPr>
+          <w:b/>
+          <w:bCs/>
+          <w:color w:val="FF0000"/>
+          <w:sz w:val="32"/>
+          <w:szCs w:val="24"/>
+        </w:rPr>
+      </w:pPr>
+      <w:r>
+        <w:rPr>
+          <w:b/>
+          <w:bCs/>
+          <w:color w:val="FF0000"/>
+          <w:sz w:val="32"/>
+          <w:szCs w:val="24"/>
+        </w:rPr>
+        <w:t>Sprite Sheet Animation</w:t>
       </w:r>
     </w:p>
     <w:p/>
@@ -1715,6 +1774,29 @@
       <w:contextualSpacing/>
     </w:pPr>
   </w:style>
+  <w:style w:type="character" w:styleId="Hyperlink">
+    <w:name w:val="Hyperlink"/>
+    <w:basedOn w:val="DefaultParagraphFont"/>
+    <w:uiPriority w:val="99"/>
+    <w:unhideWhenUsed/>
+    <w:rsid w:val="006A3BAA"/>
+    <w:rPr>
+      <w:color w:val="0000FF" w:themeColor="hyperlink"/>
+      <w:u w:val="single"/>
+    </w:rPr>
+  </w:style>
+  <w:style w:type="character" w:styleId="FollowedHyperlink">
+    <w:name w:val="FollowedHyperlink"/>
+    <w:basedOn w:val="DefaultParagraphFont"/>
+    <w:uiPriority w:val="99"/>
+    <w:semiHidden/>
+    <w:unhideWhenUsed/>
+    <w:rsid w:val="00CE4144"/>
+    <w:rPr>
+      <w:color w:val="800080" w:themeColor="followedHyperlink"/>
+      <w:u w:val="single"/>
+    </w:rPr>
+  </w:style>
 </w:styles>
 </file>
 

</xml_diff>

<commit_message>
[Main Character Animation Transition]-{State Pattern}: Update Comments & Documentation
</commit_message>
<xml_diff>
--- a/Notes.docx
+++ b/Notes.docx
@@ -2,6 +2,34 @@
 <file path=word/document.xml><?xml version="1.0" encoding="utf-8"?>
 <w:document xmlns:wpc="http://schemas.microsoft.com/office/word/2010/wordprocessingCanvas" xmlns:cx="http://schemas.microsoft.com/office/drawing/2014/chartex" xmlns:cx1="http://schemas.microsoft.com/office/drawing/2015/9/8/chartex" xmlns:cx2="http://schemas.microsoft.com/office/drawing/2015/10/21/chartex" xmlns:cx3="http://schemas.microsoft.com/office/drawing/2016/5/9/chartex" xmlns:cx4="http://schemas.microsoft.com/office/drawing/2016/5/10/chartex" xmlns:cx5="http://schemas.microsoft.com/office/drawing/2016/5/11/chartex" xmlns:cx6="http://schemas.microsoft.com/office/drawing/2016/5/12/chartex" xmlns:cx7="http://schemas.microsoft.com/office/drawing/2016/5/13/chartex" xmlns:cx8="http://schemas.microsoft.com/office/drawing/2016/5/14/chartex" xmlns:mc="http://schemas.openxmlformats.org/markup-compatibility/2006" xmlns:aink="http://schemas.microsoft.com/office/drawing/2016/ink" xmlns:am3d="http://schemas.microsoft.com/office/drawing/2017/model3d" xmlns:o="urn:schemas-microsoft-com:office:office" xmlns:oel="http://schemas.microsoft.com/office/2019/extlst" xmlns:r="http://schemas.openxmlformats.org/officeDocument/2006/relationships" xmlns:m="http://schemas.openxmlformats.org/officeDocument/2006/math" xmlns:v="urn:schemas-microsoft-com:vml" xmlns:wp14="http://schemas.microsoft.com/office/word/2010/wordprocessingDrawing" xmlns:wp="http://schemas.openxmlformats.org/drawingml/2006/wordprocessingDrawing" xmlns:w10="urn:schemas-microsoft-com:office:word" xmlns:w="http://schemas.openxmlformats.org/wordprocessingml/2006/main" xmlns:w14="http://schemas.microsoft.com/office/word/2010/wordml" xmlns:w15="http://schemas.microsoft.com/office/word/2012/wordml" xmlns:w16cex="http://schemas.microsoft.com/office/word/2018/wordml/cex" xmlns:w16cid="http://schemas.microsoft.com/office/word/2016/wordml/cid" xmlns:w16="http://schemas.microsoft.com/office/word/2018/wordml" xmlns:w16sdtdh="http://schemas.microsoft.com/office/word/2020/wordml/sdtdatahash" xmlns:w16se="http://schemas.microsoft.com/office/word/2015/wordml/symex" xmlns:wpg="http://schemas.microsoft.com/office/word/2010/wordprocessingGroup" xmlns:wpi="http://schemas.microsoft.com/office/word/2010/wordprocessingInk" xmlns:wne="http://schemas.microsoft.com/office/word/2006/wordml" xmlns:wps="http://schemas.microsoft.com/office/word/2010/wordprocessingShape" mc:Ignorable="w14 w15 w16se w16cid w16 w16cex w16sdtdh wp14">
   <w:body>
+    <w:p>
+      <w:pPr>
+        <w:jc w:val="right"/>
+        <w:rPr>
+          <w:sz w:val="36"/>
+          <w:szCs w:val="28"/>
+        </w:rPr>
+      </w:pPr>
+      <w:r>
+        <w:rPr>
+          <w:b/>
+          <w:bCs/>
+          <w:color w:val="A6A6A6" w:themeColor="background1" w:themeShade="A6"/>
+          <w:sz w:val="36"/>
+          <w:szCs w:val="28"/>
+          <w:highlight w:val="yellow"/>
+        </w:rPr>
+        <w:t>Xám</w:t>
+      </w:r>
+      <w:r>
+        <w:rPr>
+          <w:sz w:val="36"/>
+          <w:szCs w:val="28"/>
+          <w:highlight w:val="yellow"/>
+        </w:rPr>
+        <w:t>: Đã xong</w:t>
+      </w:r>
+    </w:p>
     <w:p>
       <w:pPr>
         <w:pStyle w:val="Title"/>
@@ -314,13 +342,27 @@
     <w:p>
       <w:pPr>
         <w:pStyle w:val="Heading2"/>
-      </w:pPr>
-      <w:r>
+        <w:rPr>
+          <w:color w:val="A6A6A6" w:themeColor="background1" w:themeShade="A6"/>
+        </w:rPr>
+      </w:pPr>
+      <w:r>
+        <w:rPr>
+          <w:color w:val="A6A6A6" w:themeColor="background1" w:themeShade="A6"/>
+        </w:rPr>
         <w:t>State Design Pattern</w:t>
       </w:r>
     </w:p>
     <w:p>
-      <w:r>
+      <w:pPr>
+        <w:rPr>
+          <w:color w:val="A6A6A6" w:themeColor="background1" w:themeShade="A6"/>
+        </w:rPr>
+      </w:pPr>
+      <w:r>
+        <w:rPr>
+          <w:color w:val="A6A6A6" w:themeColor="background1" w:themeShade="A6"/>
+        </w:rPr>
         <w:t>Dùng để điều khiển Transition Animation của MainCharacter: khi đi lên thì animation hướng lên trên, khi đi sang thì animation đi ngang…</w:t>
       </w:r>
     </w:p>
@@ -790,57 +832,6 @@
       </w:pPr>
       <w:r>
         <w:t>Others</w:t>
-      </w:r>
-    </w:p>
-    <w:p>
-      <w:pPr>
-        <w:pStyle w:val="Heading2"/>
-        <w:rPr>
-          <w:color w:val="FF0000"/>
-        </w:rPr>
-      </w:pPr>
-      <w:r>
-        <w:rPr>
-          <w:color w:val="FF0000"/>
-        </w:rPr>
-        <w:t>Main Character Animation Movement</w:t>
-      </w:r>
-    </w:p>
-    <w:p>
-      <w:pPr>
-        <w:rPr>
-          <w:color w:val="FF0000"/>
-        </w:rPr>
-      </w:pPr>
-      <w:hyperlink r:id="rId5" w:history="1">
-        <w:r>
-          <w:rPr>
-            <w:rStyle w:val="Hyperlink"/>
-            <w:color w:val="FF0000"/>
-          </w:rPr>
-          <w:t>https://youtu.be/hkaysu1Z-N8</w:t>
-        </w:r>
-      </w:hyperlink>
-    </w:p>
-    <w:p>
-      <w:pPr>
-        <w:rPr>
-          <w:b/>
-          <w:bCs/>
-          <w:color w:val="FF0000"/>
-          <w:sz w:val="32"/>
-          <w:szCs w:val="24"/>
-        </w:rPr>
-      </w:pPr>
-      <w:r>
-        <w:rPr>
-          <w:b/>
-          <w:bCs/>
-          <w:color w:val="FF0000"/>
-          <w:sz w:val="32"/>
-          <w:szCs w:val="24"/>
-        </w:rPr>
-        <w:t>Sprite Sheet Animation</w:t>
       </w:r>
     </w:p>
     <w:p/>

</xml_diff>

<commit_message>
[Command Pattern]: Update Documentation
</commit_message>
<xml_diff>
--- a/Notes.docx
+++ b/Notes.docx
@@ -261,19 +261,39 @@
     <w:p>
       <w:pPr>
         <w:pStyle w:val="Heading2"/>
-      </w:pPr>
-      <w:r>
+        <w:rPr>
+          <w:color w:val="A6A6A6" w:themeColor="background1" w:themeShade="A6"/>
+        </w:rPr>
+      </w:pPr>
+      <w:r>
+        <w:rPr>
+          <w:color w:val="A6A6A6" w:themeColor="background1" w:themeShade="A6"/>
+        </w:rPr>
         <w:t>Command Pattern</w:t>
       </w:r>
     </w:p>
     <w:p>
-      <w:r>
+      <w:pPr>
+        <w:rPr>
+          <w:color w:val="A6A6A6" w:themeColor="background1" w:themeShade="A6"/>
+        </w:rPr>
+      </w:pPr>
+      <w:r>
+        <w:rPr>
+          <w:color w:val="A6A6A6" w:themeColor="background1" w:themeShade="A6"/>
+        </w:rPr>
         <w:t>Dùng để di chuyển</w:t>
       </w:r>
       <w:r>
+        <w:rPr>
+          <w:color w:val="A6A6A6" w:themeColor="background1" w:themeShade="A6"/>
+        </w:rPr>
         <w:t xml:space="preserve"> main character</w:t>
       </w:r>
       <w:r>
+        <w:rPr>
+          <w:color w:val="A6A6A6" w:themeColor="background1" w:themeShade="A6"/>
+        </w:rPr>
         <w:t>: dùng các phím arrow</w:t>
       </w:r>
     </w:p>
@@ -305,6 +325,7 @@
     </w:p>
     <w:p>
       <w:r>
+        <w:lastRenderedPageBreak/>
         <w:tab/>
       </w:r>
       <w:r>
@@ -341,7 +362,6 @@
     </w:p>
     <w:p>
       <w:r>
-        <w:lastRenderedPageBreak/>
         <w:tab/>
         <w:t>+ Hữu dụng hơn khi có rất nhiều State, nhưng cx có thể dùng dc khi ít State: dùng để đóng gói Business của Object, khiến những thằng bên ngoài ko cần quan tâm đến hành động nội bộ của nó với từng state</w:t>
       </w:r>
@@ -517,6 +537,7 @@
         </w:numPr>
       </w:pPr>
       <w:r>
+        <w:lastRenderedPageBreak/>
         <w:t>Về sau: new Kali =&gt; đính Cây vào</w:t>
       </w:r>
     </w:p>
@@ -665,7 +686,6 @@
         </w:numPr>
       </w:pPr>
       <w:r>
-        <w:lastRenderedPageBreak/>
         <w:t xml:space="preserve">Mỗi khi muốn thêm 1 Décor: </w:t>
       </w:r>
     </w:p>
@@ -802,6 +822,7 @@
         </w:numPr>
       </w:pPr>
       <w:r>
+        <w:lastRenderedPageBreak/>
         <w:t>Các con vật khác nhau</w:t>
       </w:r>
     </w:p>
@@ -885,83 +906,83 @@
     </w:p>
     <w:p>
       <w:r>
+        <w:t>(Tham khảo: Xem lại bài tập Graph – Shortest Path)</w:t>
+      </w:r>
+    </w:p>
+    <w:p/>
+    <w:p>
+      <w:pPr>
+        <w:pStyle w:val="Heading1"/>
+      </w:pPr>
+      <w:r>
+        <w:t>Data Structure</w:t>
+      </w:r>
+      <w:r>
+        <w:t>s</w:t>
+      </w:r>
+    </w:p>
+    <w:p>
+      <w:pPr>
+        <w:pStyle w:val="Heading2"/>
+      </w:pPr>
+      <w:r>
+        <w:t>Graph:</w:t>
+      </w:r>
+    </w:p>
+    <w:p>
+      <w:r>
+        <w:t>Làm cùng với bài Shortest Path</w:t>
+      </w:r>
+    </w:p>
+    <w:p/>
+    <w:p>
+      <w:pPr>
+        <w:pStyle w:val="Heading1"/>
+      </w:pPr>
+      <w:r>
+        <w:t>File I/O</w:t>
+      </w:r>
+    </w:p>
+    <w:p/>
+    <w:p/>
+    <w:p>
+      <w:pPr>
+        <w:pStyle w:val="Heading1"/>
+      </w:pPr>
+      <w:r>
+        <w:t>Others</w:t>
+      </w:r>
+    </w:p>
+    <w:p>
+      <w:pPr>
+        <w:pStyle w:val="Heading2"/>
+      </w:pPr>
+      <w:r>
+        <w:t>Game Design:</w:t>
+      </w:r>
+    </w:p>
+    <w:p>
+      <w:pPr>
+        <w:pStyle w:val="ListParagraph"/>
+        <w:numPr>
+          <w:ilvl w:val="0"/>
+          <w:numId w:val="1"/>
+        </w:numPr>
+      </w:pPr>
+      <w:r>
+        <w:t>Bản đồ bao gồm các ô đất và các con đường đc sắp xếp theo hình bàn cờ</w:t>
+      </w:r>
+    </w:p>
+    <w:p>
+      <w:pPr>
+        <w:pStyle w:val="ListParagraph"/>
+        <w:numPr>
+          <w:ilvl w:val="1"/>
+          <w:numId w:val="1"/>
+        </w:numPr>
+      </w:pPr>
+      <w:r>
         <w:lastRenderedPageBreak/>
-        <w:t>(Tham khảo: Xem lại bài tập Graph – Shortest Path)</w:t>
-      </w:r>
-    </w:p>
-    <w:p/>
-    <w:p>
-      <w:pPr>
-        <w:pStyle w:val="Heading1"/>
-      </w:pPr>
-      <w:r>
-        <w:t>Data Structure</w:t>
-      </w:r>
-      <w:r>
-        <w:t>s</w:t>
-      </w:r>
-    </w:p>
-    <w:p>
-      <w:pPr>
-        <w:pStyle w:val="Heading2"/>
-      </w:pPr>
-      <w:r>
-        <w:t>Graph:</w:t>
-      </w:r>
-    </w:p>
-    <w:p>
-      <w:r>
-        <w:t>Làm cùng với bài Shortest Path</w:t>
-      </w:r>
-    </w:p>
-    <w:p/>
-    <w:p>
-      <w:pPr>
-        <w:pStyle w:val="Heading1"/>
-      </w:pPr>
-      <w:r>
-        <w:t>File I/O</w:t>
-      </w:r>
-    </w:p>
-    <w:p/>
-    <w:p/>
-    <w:p>
-      <w:pPr>
-        <w:pStyle w:val="Heading1"/>
-      </w:pPr>
-      <w:r>
-        <w:t>Others</w:t>
-      </w:r>
-    </w:p>
-    <w:p>
-      <w:pPr>
-        <w:pStyle w:val="Heading2"/>
-      </w:pPr>
-      <w:r>
-        <w:t>Game Design:</w:t>
-      </w:r>
-    </w:p>
-    <w:p>
-      <w:pPr>
-        <w:pStyle w:val="ListParagraph"/>
-        <w:numPr>
-          <w:ilvl w:val="0"/>
-          <w:numId w:val="1"/>
-        </w:numPr>
-      </w:pPr>
-      <w:r>
-        <w:t>Bản đồ bao gồm các ô đất và các con đường đc sắp xếp theo hình bàn cờ</w:t>
-      </w:r>
-    </w:p>
-    <w:p>
-      <w:pPr>
-        <w:pStyle w:val="ListParagraph"/>
-        <w:numPr>
-          <w:ilvl w:val="1"/>
-          <w:numId w:val="1"/>
-        </w:numPr>
-      </w:pPr>
-      <w:r>
         <w:t>Các con đường và ô đất chưa mua sẽ chỉ là background (ô đất thì có collider)</w:t>
       </w:r>
     </w:p>

</xml_diff>

<commit_message>
[Shortest Path Algorithm]: Refactor Code
</commit_message>
<xml_diff>
--- a/Notes.docx
+++ b/Notes.docx
@@ -894,18 +894,40 @@
     <w:p>
       <w:pPr>
         <w:pStyle w:val="Heading2"/>
-      </w:pPr>
-      <w:r>
+        <w:rPr>
+          <w:color w:val="A6A6A6" w:themeColor="background1" w:themeShade="A6"/>
+        </w:rPr>
+      </w:pPr>
+      <w:r>
+        <w:rPr>
+          <w:color w:val="A6A6A6" w:themeColor="background1" w:themeShade="A6"/>
+        </w:rPr>
         <w:t>Shortest Path</w:t>
       </w:r>
     </w:p>
     <w:p>
-      <w:r>
+      <w:pPr>
+        <w:rPr>
+          <w:color w:val="A6A6A6" w:themeColor="background1" w:themeShade="A6"/>
+        </w:rPr>
+      </w:pPr>
+      <w:r>
+        <w:rPr>
+          <w:color w:val="A6A6A6" w:themeColor="background1" w:themeShade="A6"/>
+        </w:rPr>
         <w:t xml:space="preserve">Dùng để di chuyển theo kiểu bấm chuột vào màn hình </w:t>
       </w:r>
     </w:p>
     <w:p>
-      <w:r>
+      <w:pPr>
+        <w:rPr>
+          <w:color w:val="A6A6A6" w:themeColor="background1" w:themeShade="A6"/>
+        </w:rPr>
+      </w:pPr>
+      <w:r>
+        <w:rPr>
+          <w:color w:val="A6A6A6" w:themeColor="background1" w:themeShade="A6"/>
+        </w:rPr>
         <w:t>(Tham khảo: Xem lại bài tập Graph – Shortest Path)</w:t>
       </w:r>
     </w:p>
@@ -924,19 +946,72 @@
     <w:p>
       <w:pPr>
         <w:pStyle w:val="Heading2"/>
-      </w:pPr>
-      <w:r>
-        <w:t>Graph:</w:t>
-      </w:r>
-    </w:p>
-    <w:p>
-      <w:r>
+        <w:rPr>
+          <w:color w:val="A6A6A6" w:themeColor="background1" w:themeShade="A6"/>
+        </w:rPr>
+      </w:pPr>
+      <w:r>
+        <w:rPr>
+          <w:color w:val="A6A6A6" w:themeColor="background1" w:themeShade="A6"/>
+        </w:rPr>
+        <w:t>Graph</w:t>
+      </w:r>
+      <w:r>
+        <w:rPr>
+          <w:color w:val="A6A6A6" w:themeColor="background1" w:themeShade="A6"/>
+        </w:rPr>
+        <w:t xml:space="preserve"> (Undirected Weighted)</w:t>
+      </w:r>
+      <w:r>
+        <w:rPr>
+          <w:color w:val="A6A6A6" w:themeColor="background1" w:themeShade="A6"/>
+        </w:rPr>
+        <w:t>:</w:t>
+      </w:r>
+    </w:p>
+    <w:p>
+      <w:pPr>
+        <w:rPr>
+          <w:color w:val="A6A6A6" w:themeColor="background1" w:themeShade="A6"/>
+        </w:rPr>
+      </w:pPr>
+      <w:r>
+        <w:rPr>
+          <w:color w:val="A6A6A6" w:themeColor="background1" w:themeShade="A6"/>
+        </w:rPr>
         <w:t>Làm cùng với bài Shortest Path</w:t>
       </w:r>
     </w:p>
     <w:p/>
     <w:p>
       <w:pPr>
+        <w:pStyle w:val="Heading2"/>
+        <w:rPr>
+          <w:color w:val="A6A6A6" w:themeColor="background1" w:themeShade="A6"/>
+        </w:rPr>
+      </w:pPr>
+      <w:r>
+        <w:rPr>
+          <w:color w:val="A6A6A6" w:themeColor="background1" w:themeShade="A6"/>
+        </w:rPr>
+        <w:t>Linked List (Sorted Linked List):</w:t>
+      </w:r>
+    </w:p>
+    <w:p>
+      <w:pPr>
+        <w:rPr>
+          <w:color w:val="A6A6A6" w:themeColor="background1" w:themeShade="A6"/>
+        </w:rPr>
+      </w:pPr>
+      <w:r>
+        <w:rPr>
+          <w:color w:val="A6A6A6" w:themeColor="background1" w:themeShade="A6"/>
+        </w:rPr>
+        <w:t>Làm cùng với bài Shortest Path</w:t>
+      </w:r>
+    </w:p>
+    <w:p>
+      <w:pPr>
         <w:pStyle w:val="Heading1"/>
       </w:pPr>
       <w:r>
@@ -950,6 +1025,7 @@
         <w:pStyle w:val="Heading1"/>
       </w:pPr>
       <w:r>
+        <w:lastRenderedPageBreak/>
         <w:t>Others</w:t>
       </w:r>
     </w:p>
@@ -982,7 +1058,6 @@
         </w:numPr>
       </w:pPr>
       <w:r>
-        <w:lastRenderedPageBreak/>
         <w:t>Các con đường và ô đất chưa mua sẽ chỉ là background (ô đất thì có collider)</w:t>
       </w:r>
     </w:p>

</xml_diff>

<commit_message>
[Function: Farm]: Create GameObject
</commit_message>
<xml_diff>
--- a/Notes.docx
+++ b/Notes.docx
@@ -776,9 +776,31 @@
           <w:ilvl w:val="0"/>
           <w:numId w:val="1"/>
         </w:numPr>
-      </w:pPr>
-      <w:r>
-        <w:t>Cái gì dùng Object Pool thì có thể kết hợp vs Flyweight</w:t>
+        <w:rPr>
+          <w:i/>
+          <w:iCs/>
+        </w:rPr>
+      </w:pPr>
+      <w:r>
+        <w:rPr>
+          <w:i/>
+          <w:iCs/>
+        </w:rPr>
+        <w:t>Kết hợp Fly</w:t>
+      </w:r>
+      <w:r>
+        <w:rPr>
+          <w:i/>
+          <w:iCs/>
+        </w:rPr>
+        <w:t>w</w:t>
+      </w:r>
+      <w:r>
+        <w:rPr>
+          <w:i/>
+          <w:iCs/>
+        </w:rPr>
+        <w:t>eight</w:t>
       </w:r>
     </w:p>
     <w:p/>
@@ -835,8 +857,21 @@
         <w:t>Observer Pattern</w:t>
       </w:r>
     </w:p>
-    <w:p/>
-    <w:p/>
+    <w:p>
+      <w:pPr>
+        <w:pStyle w:val="ListParagraph"/>
+        <w:numPr>
+          <w:ilvl w:val="0"/>
+          <w:numId w:val="1"/>
+        </w:numPr>
+      </w:pPr>
+      <w:r>
+        <w:t>D</w:t>
+      </w:r>
+      <w:r>
+        <w:t>ùng làm Event - bắt những sự kiện bấm nút đặc biệt của ng chơi (trồng cây, tưới nước,...)</w:t>
+      </w:r>
+    </w:p>
     <w:p>
       <w:pPr>
         <w:pStyle w:val="Heading1"/>
@@ -1012,20 +1047,62 @@
     </w:p>
     <w:p>
       <w:pPr>
+        <w:rPr>
+          <w:color w:val="A6A6A6" w:themeColor="background1" w:themeShade="A6"/>
+        </w:rPr>
+      </w:pPr>
+    </w:p>
+    <w:p>
+      <w:pPr>
+        <w:pStyle w:val="Heading2"/>
+      </w:pPr>
+      <w:r>
+        <w:t>Queue:</w:t>
+      </w:r>
+    </w:p>
+    <w:p>
+      <w:r>
+        <w:t>Đ</w:t>
+      </w:r>
+      <w:r>
+        <w:t>ể lưu list các hạt giống mua dc -&gt; mỗi khi lấy ra trồng thì lấy cái cũ nhất (xem code Dr.T)</w:t>
+      </w:r>
+    </w:p>
+    <w:p>
+      <w:pPr>
         <w:pStyle w:val="Heading1"/>
       </w:pPr>
       <w:r>
+        <w:lastRenderedPageBreak/>
         <w:t>File I/O</w:t>
       </w:r>
     </w:p>
-    <w:p/>
+    <w:p>
+      <w:pPr>
+        <w:pStyle w:val="Heading2"/>
+      </w:pPr>
+      <w:r>
+        <w:t>Lưu dữ liệu vào File:</w:t>
+      </w:r>
+    </w:p>
+    <w:p>
+      <w:pPr>
+        <w:pStyle w:val="ListParagraph"/>
+        <w:numPr>
+          <w:ilvl w:val="0"/>
+          <w:numId w:val="1"/>
+        </w:numPr>
+      </w:pPr>
+      <w:r>
+        <w:t>Số tiền của Nhân vật</w:t>
+      </w:r>
+    </w:p>
     <w:p/>
     <w:p>
       <w:pPr>
         <w:pStyle w:val="Heading1"/>
       </w:pPr>
       <w:r>
-        <w:lastRenderedPageBreak/>
         <w:t>Others</w:t>
       </w:r>
     </w:p>

</xml_diff>

<commit_message>
[State Pattern - Farm]: Set Conditions for States
</commit_message>
<xml_diff>
--- a/Notes.docx
+++ b/Notes.docx
@@ -301,11 +301,15 @@
     <w:p>
       <w:pPr>
         <w:pStyle w:val="Heading2"/>
+        <w:rPr>
+          <w:color w:val="A6A6A6" w:themeColor="background1" w:themeShade="A6"/>
+        </w:rPr>
       </w:pPr>
       <w:r>
         <w:rPr>
           <w:rStyle w:val="Heading1Char"/>
           <w:b w:val="0"/>
+          <w:color w:val="A6A6A6" w:themeColor="background1" w:themeShade="A6"/>
           <w:sz w:val="40"/>
           <w:szCs w:val="26"/>
         </w:rPr>
@@ -313,67 +317,144 @@
       </w:r>
     </w:p>
     <w:p>
-      <w:r>
+      <w:pPr>
+        <w:rPr>
+          <w:color w:val="A6A6A6" w:themeColor="background1" w:themeShade="A6"/>
+        </w:rPr>
+      </w:pPr>
+      <w:r>
+        <w:rPr>
+          <w:color w:val="A6A6A6" w:themeColor="background1" w:themeShade="A6"/>
+        </w:rPr>
         <w:t>Dùng cho game: (nhóm Đạt-Kiên-Hải-Thái Present)</w:t>
       </w:r>
     </w:p>
     <w:p>
-      <w:r>
+      <w:pPr>
+        <w:rPr>
+          <w:color w:val="A6A6A6" w:themeColor="background1" w:themeShade="A6"/>
+        </w:rPr>
+      </w:pPr>
+      <w:r>
+        <w:rPr>
+          <w:color w:val="A6A6A6" w:themeColor="background1" w:themeShade="A6"/>
+        </w:rPr>
         <w:tab/>
         <w:t>+ VD: Trồng cây:</w:t>
       </w:r>
     </w:p>
     <w:p>
-      <w:r>
+      <w:pPr>
+        <w:rPr>
+          <w:color w:val="A6A6A6" w:themeColor="background1" w:themeShade="A6"/>
+        </w:rPr>
+      </w:pPr>
+      <w:r>
+        <w:rPr>
+          <w:color w:val="A6A6A6" w:themeColor="background1" w:themeShade="A6"/>
+        </w:rPr>
         <w:lastRenderedPageBreak/>
         <w:tab/>
       </w:r>
       <w:r>
+        <w:rPr>
+          <w:color w:val="A6A6A6" w:themeColor="background1" w:themeShade="A6"/>
+        </w:rPr>
         <w:tab/>
         <w:t>* 1 ô đất sẽ có nhiều State (Chưa trồng, đã trồng, đã chín), và Player sẽ có nhiều hành động</w:t>
       </w:r>
     </w:p>
     <w:p>
-      <w:r>
+      <w:pPr>
+        <w:rPr>
+          <w:color w:val="A6A6A6" w:themeColor="background1" w:themeShade="A6"/>
+        </w:rPr>
+      </w:pPr>
+      <w:r>
+        <w:rPr>
+          <w:color w:val="A6A6A6" w:themeColor="background1" w:themeShade="A6"/>
+        </w:rPr>
         <w:tab/>
       </w:r>
       <w:r>
+        <w:rPr>
+          <w:color w:val="A6A6A6" w:themeColor="background1" w:themeShade="A6"/>
+        </w:rPr>
         <w:tab/>
         <w:t>* Trồng: nếu ô đất đang có state là chưa trồng thì sẽ cho trồng, còn nếu đã trồng thì ko trồng tiếp dc</w:t>
       </w:r>
     </w:p>
     <w:p>
-      <w:r>
+      <w:pPr>
+        <w:rPr>
+          <w:color w:val="A6A6A6" w:themeColor="background1" w:themeShade="A6"/>
+        </w:rPr>
+      </w:pPr>
+      <w:r>
+        <w:rPr>
+          <w:color w:val="A6A6A6" w:themeColor="background1" w:themeShade="A6"/>
+        </w:rPr>
         <w:tab/>
       </w:r>
       <w:r>
+        <w:rPr>
+          <w:color w:val="A6A6A6" w:themeColor="background1" w:themeShade="A6"/>
+        </w:rPr>
         <w:tab/>
         <w:t>* Tưới nước: nếu ô đất chưa trồng thì ko tưới dc, nếu đã trồng thì tưới dc, nếu đã chín thì ko tưới dc</w:t>
       </w:r>
     </w:p>
     <w:p>
-      <w:r>
+      <w:pPr>
+        <w:rPr>
+          <w:color w:val="A6A6A6" w:themeColor="background1" w:themeShade="A6"/>
+        </w:rPr>
+      </w:pPr>
+      <w:r>
+        <w:rPr>
+          <w:color w:val="A6A6A6" w:themeColor="background1" w:themeShade="A6"/>
+        </w:rPr>
         <w:tab/>
       </w:r>
       <w:r>
+        <w:rPr>
+          <w:color w:val="A6A6A6" w:themeColor="background1" w:themeShade="A6"/>
+        </w:rPr>
         <w:tab/>
         <w:t>* Hái quả: ko làm dc nếu chưa trồng hoặc đã trồng nhưng chưa chín</w:t>
       </w:r>
     </w:p>
     <w:p>
-      <w:r>
+      <w:pPr>
+        <w:rPr>
+          <w:color w:val="A6A6A6" w:themeColor="background1" w:themeShade="A6"/>
+        </w:rPr>
+      </w:pPr>
+      <w:r>
+        <w:rPr>
+          <w:color w:val="A6A6A6" w:themeColor="background1" w:themeShade="A6"/>
+        </w:rPr>
         <w:tab/>
         <w:t>+ Hữu dụng hơn khi có rất nhiều State, nhưng cx có thể dùng dc khi ít State: dùng để đóng gói Business của Object, khiến những thằng bên ngoài ko cần quan tâm đến hành động nội bộ của nó với từng state</w:t>
       </w:r>
     </w:p>
     <w:p>
-      <w:r>
-        <w:rPr>
+      <w:pPr>
+        <w:rPr>
+          <w:color w:val="A6A6A6" w:themeColor="background1" w:themeShade="A6"/>
+        </w:rPr>
+      </w:pPr>
+      <w:r>
+        <w:rPr>
+          <w:color w:val="A6A6A6" w:themeColor="background1" w:themeShade="A6"/>
           <w:u w:val="single"/>
         </w:rPr>
         <w:t>Note</w:t>
       </w:r>
       <w:r>
+        <w:rPr>
+          <w:color w:val="A6A6A6" w:themeColor="background1" w:themeShade="A6"/>
+        </w:rPr>
         <w:t xml:space="preserve">: </w:t>
       </w:r>
     </w:p>
@@ -384,14 +465,26 @@
           <w:ilvl w:val="0"/>
           <w:numId w:val="1"/>
         </w:numPr>
-      </w:pPr>
-      <w:r>
+        <w:rPr>
+          <w:color w:val="A6A6A6" w:themeColor="background1" w:themeShade="A6"/>
+        </w:rPr>
+      </w:pPr>
+      <w:r>
+        <w:rPr>
+          <w:color w:val="A6A6A6" w:themeColor="background1" w:themeShade="A6"/>
+        </w:rPr>
         <w:t>Tạo các Sprite khác nhau cho mỗi State của ô đất</w:t>
       </w:r>
       <w:r>
+        <w:rPr>
+          <w:color w:val="A6A6A6" w:themeColor="background1" w:themeShade="A6"/>
+        </w:rPr>
         <w:t xml:space="preserve"> (nhờ Huyền)</w:t>
       </w:r>
       <w:r>
+        <w:rPr>
+          <w:color w:val="A6A6A6" w:themeColor="background1" w:themeShade="A6"/>
+        </w:rPr>
         <w:t xml:space="preserve"> -&gt; khi ô đất đổi state thì cx đổi sprite</w:t>
       </w:r>
     </w:p>

</xml_diff>

<commit_message>
[State Pattern - Farm]: Create Timer for FarmPlot to úe
</commit_message>
<xml_diff>
--- a/Notes.docx
+++ b/Notes.docx
@@ -1202,8 +1202,14 @@
     <w:p>
       <w:pPr>
         <w:pStyle w:val="Heading2"/>
-      </w:pPr>
-      <w:r>
+        <w:rPr>
+          <w:color w:val="A6A6A6" w:themeColor="background1" w:themeShade="A6"/>
+        </w:rPr>
+      </w:pPr>
+      <w:r>
+        <w:rPr>
+          <w:color w:val="A6A6A6" w:themeColor="background1" w:themeShade="A6"/>
+        </w:rPr>
         <w:t>Game Design:</w:t>
       </w:r>
     </w:p>
@@ -1214,8 +1220,14 @@
           <w:ilvl w:val="0"/>
           <w:numId w:val="1"/>
         </w:numPr>
-      </w:pPr>
-      <w:r>
+        <w:rPr>
+          <w:color w:val="A6A6A6" w:themeColor="background1" w:themeShade="A6"/>
+        </w:rPr>
+      </w:pPr>
+      <w:r>
+        <w:rPr>
+          <w:color w:val="A6A6A6" w:themeColor="background1" w:themeShade="A6"/>
+        </w:rPr>
         <w:t>Bản đồ bao gồm các ô đất và các con đường đc sắp xếp theo hình bàn cờ</w:t>
       </w:r>
     </w:p>
@@ -1226,8 +1238,14 @@
           <w:ilvl w:val="1"/>
           <w:numId w:val="1"/>
         </w:numPr>
-      </w:pPr>
-      <w:r>
+        <w:rPr>
+          <w:color w:val="A6A6A6" w:themeColor="background1" w:themeShade="A6"/>
+        </w:rPr>
+      </w:pPr>
+      <w:r>
+        <w:rPr>
+          <w:color w:val="A6A6A6" w:themeColor="background1" w:themeShade="A6"/>
+        </w:rPr>
         <w:t>Các con đường và ô đất chưa mua sẽ chỉ là background (ô đất thì có collider)</w:t>
       </w:r>
     </w:p>
@@ -1259,8 +1277,14 @@
           <w:ilvl w:val="1"/>
           <w:numId w:val="1"/>
         </w:numPr>
-      </w:pPr>
-      <w:r>
+        <w:rPr>
+          <w:color w:val="A6A6A6" w:themeColor="background1" w:themeShade="A6"/>
+        </w:rPr>
+      </w:pPr>
+      <w:r>
+        <w:rPr>
+          <w:color w:val="A6A6A6" w:themeColor="background1" w:themeShade="A6"/>
+        </w:rPr>
         <w:t>Các con đường xung quanh các ô đất -&gt; khi bấm vào 1 điểm trên con đường -&gt; xác định ô đường của điểm nhấn -&gt; di chuyển nhân vật chính đến ô đó = Shortest Path Algorithm</w:t>
       </w:r>
     </w:p>

</xml_diff>

<commit_message>
[Object Pool Pattern - Rain]: Create the Pool & Client
</commit_message>
<xml_diff>
--- a/Notes.docx
+++ b/Notes.docx
@@ -845,8 +845,14 @@
     <w:p>
       <w:pPr>
         <w:pStyle w:val="Heading2"/>
-      </w:pPr>
-      <w:r>
+        <w:rPr>
+          <w:color w:val="A6A6A6" w:themeColor="background1" w:themeShade="A6"/>
+        </w:rPr>
+      </w:pPr>
+      <w:r>
+        <w:rPr>
+          <w:color w:val="A6A6A6" w:themeColor="background1" w:themeShade="A6"/>
+        </w:rPr>
         <w:t>Object Pool Pattern</w:t>
       </w:r>
     </w:p>
@@ -857,8 +863,14 @@
           <w:ilvl w:val="0"/>
           <w:numId w:val="1"/>
         </w:numPr>
-      </w:pPr>
-      <w:r>
+        <w:rPr>
+          <w:color w:val="A6A6A6" w:themeColor="background1" w:themeShade="A6"/>
+        </w:rPr>
+      </w:pPr>
+      <w:r>
+        <w:rPr>
+          <w:color w:val="A6A6A6" w:themeColor="background1" w:themeShade="A6"/>
+        </w:rPr>
         <w:t>Trời mưa: điều khiển các giọt mưa</w:t>
       </w:r>
     </w:p>
@@ -872,12 +884,14 @@
         <w:rPr>
           <w:i/>
           <w:iCs/>
+          <w:color w:val="A6A6A6" w:themeColor="background1" w:themeShade="A6"/>
         </w:rPr>
       </w:pPr>
       <w:r>
         <w:rPr>
           <w:i/>
           <w:iCs/>
+          <w:color w:val="A6A6A6" w:themeColor="background1" w:themeShade="A6"/>
         </w:rPr>
         <w:t>Kết hợp Fly</w:t>
       </w:r>
@@ -885,6 +899,7 @@
         <w:rPr>
           <w:i/>
           <w:iCs/>
+          <w:color w:val="A6A6A6" w:themeColor="background1" w:themeShade="A6"/>
         </w:rPr>
         <w:t>w</w:t>
       </w:r>
@@ -892,6 +907,7 @@
         <w:rPr>
           <w:i/>
           <w:iCs/>
+          <w:color w:val="A6A6A6" w:themeColor="background1" w:themeShade="A6"/>
         </w:rPr>
         <w:t>eight</w:t>
       </w:r>
@@ -899,6 +915,7 @@
         <w:rPr>
           <w:i/>
           <w:iCs/>
+          <w:color w:val="A6A6A6" w:themeColor="background1" w:themeShade="A6"/>
         </w:rPr>
         <w:t xml:space="preserve"> (= cách dùng Prefab)</w:t>
       </w:r>

</xml_diff>

<commit_message>
[File I/O]: Update Documentation
</commit_message>
<xml_diff>
--- a/Notes.docx
+++ b/Notes.docx
@@ -1209,8 +1209,14 @@
     <w:p>
       <w:pPr>
         <w:pStyle w:val="Heading2"/>
-      </w:pPr>
-      <w:r>
+        <w:rPr>
+          <w:color w:val="A6A6A6" w:themeColor="background1" w:themeShade="A6"/>
+        </w:rPr>
+      </w:pPr>
+      <w:r>
+        <w:rPr>
+          <w:color w:val="A6A6A6" w:themeColor="background1" w:themeShade="A6"/>
+        </w:rPr>
         <w:t>Lưu dữ liệu vào File:</w:t>
       </w:r>
     </w:p>
@@ -1221,8 +1227,14 @@
           <w:ilvl w:val="0"/>
           <w:numId w:val="1"/>
         </w:numPr>
-      </w:pPr>
-      <w:r>
+        <w:rPr>
+          <w:color w:val="A6A6A6" w:themeColor="background1" w:themeShade="A6"/>
+        </w:rPr>
+      </w:pPr>
+      <w:r>
+        <w:rPr>
+          <w:color w:val="A6A6A6" w:themeColor="background1" w:themeShade="A6"/>
+        </w:rPr>
         <w:t>Số tiền của Nhân vật</w:t>
       </w:r>
     </w:p>
@@ -1233,8 +1245,14 @@
           <w:ilvl w:val="0"/>
           <w:numId w:val="1"/>
         </w:numPr>
-      </w:pPr>
-      <w:r>
+        <w:rPr>
+          <w:color w:val="A6A6A6" w:themeColor="background1" w:themeShade="A6"/>
+        </w:rPr>
+      </w:pPr>
+      <w:r>
+        <w:rPr>
+          <w:color w:val="A6A6A6" w:themeColor="background1" w:themeShade="A6"/>
+        </w:rPr>
         <w:t>Những hạt giống mà nhân vật có</w:t>
       </w:r>
     </w:p>

</xml_diff>